<commit_message>
Update 5/8/2023 7:11PM EST
Updates as of 7:11PM EST on 5/8/2023.
</commit_message>
<xml_diff>
--- a/WAR CRIME PREVENTION SECURITY SYSTEMS/SPECIFIC/@ABDOMIN WAR CRIME PREVENTION/20230508 - MCE123 Technology Development - Abdomin War Crime Prevention Security Systems - v1.0.1.3.docx
+++ b/WAR CRIME PREVENTION SECURITY SYSTEMS/SPECIFIC/@ABDOMIN WAR CRIME PREVENTION/20230508 - MCE123 Technology Development - Abdomin War Crime Prevention Security Systems - v1.0.1.3.docx
@@ -1121,15 +1121,7 @@
           <w:bCs/>
           <w:color w:val="FF0000"/>
         </w:rPr>
-        <w:t>W</w:t>
-      </w:r>
-      <w:r>
-        <w:rPr>
-          <w:b/>
-          <w:bCs/>
-          <w:color w:val="FF0000"/>
-        </w:rPr>
-        <w:t>ARRANT</w:t>
+        <w:t>WARRANT</w:t>
       </w:r>
       <w:r>
         <w:rPr>
@@ -1242,7 +1234,7 @@
           <w:bCs/>
           <w:color w:val="FF0000"/>
         </w:rPr>
-        <w:t xml:space="preserve">SIX </w:t>
+        <w:t xml:space="preserve">HOCKEY </w:t>
       </w:r>
       <w:proofErr w:type="gramStart"/>
       <w:r>
@@ -1251,7 +1243,7 @@
           <w:bCs/>
           <w:color w:val="FF0000"/>
         </w:rPr>
-        <w:t>PACK</w:t>
+        <w:t>PUCK</w:t>
       </w:r>
       <w:r>
         <w:rPr>
@@ -1312,7 +1304,129 @@
           <w:bCs/>
           <w:color w:val="FF0000"/>
         </w:rPr>
+        <w:t>PACK</w:t>
+      </w:r>
+      <w:r>
+        <w:rPr>
+          <w:b/>
+          <w:bCs/>
+        </w:rPr>
+        <w:t>;</w:t>
+      </w:r>
+      <w:proofErr w:type="gramEnd"/>
+    </w:p>
+    <w:p>
+      <w:pPr>
+        <w:ind w:left="360"/>
+        <w:jc w:val="both"/>
+        <w:rPr>
+          <w:b/>
+          <w:bCs/>
+        </w:rPr>
+      </w:pPr>
+      <w:r>
+        <w:tab/>
+      </w:r>
+      <w:r>
+        <w:rPr>
+          <w:u w:val="single"/>
+        </w:rPr>
+        <w:t>PREVENTION SECURITY SYSTEM</w:t>
+      </w:r>
+      <w:r>
+        <w:rPr>
+          <w:u w:val="single"/>
+        </w:rPr>
+        <w:t>:</w:t>
+      </w:r>
+      <w:r>
+        <w:t xml:space="preserve"> </w:t>
+      </w:r>
+      <w:r>
+        <w:rPr>
+          <w:b/>
+          <w:bCs/>
+          <w:color w:val="FF0000"/>
+        </w:rPr>
+        <w:t xml:space="preserve">ANY </w:t>
+      </w:r>
+      <w:r>
+        <w:rPr>
+          <w:b/>
+          <w:bCs/>
+          <w:color w:val="FF0000"/>
+        </w:rPr>
+        <w:t xml:space="preserve">SIX </w:t>
+      </w:r>
+      <w:proofErr w:type="gramStart"/>
+      <w:r>
+        <w:rPr>
+          <w:b/>
+          <w:bCs/>
+          <w:color w:val="FF0000"/>
+        </w:rPr>
         <w:t>WARRANT</w:t>
+      </w:r>
+      <w:r>
+        <w:rPr>
+          <w:b/>
+          <w:bCs/>
+        </w:rPr>
+        <w:t>;</w:t>
+      </w:r>
+      <w:proofErr w:type="gramEnd"/>
+    </w:p>
+    <w:p>
+      <w:pPr>
+        <w:ind w:left="360"/>
+        <w:jc w:val="both"/>
+        <w:rPr>
+          <w:b/>
+          <w:bCs/>
+        </w:rPr>
+      </w:pPr>
+      <w:r>
+        <w:tab/>
+      </w:r>
+      <w:r>
+        <w:rPr>
+          <w:u w:val="single"/>
+        </w:rPr>
+        <w:t>PREVENTION SECURITY SYSTEM</w:t>
+      </w:r>
+      <w:r>
+        <w:rPr>
+          <w:u w:val="single"/>
+        </w:rPr>
+        <w:t>:</w:t>
+      </w:r>
+      <w:r>
+        <w:t xml:space="preserve"> </w:t>
+      </w:r>
+      <w:r>
+        <w:rPr>
+          <w:b/>
+          <w:bCs/>
+          <w:color w:val="FF0000"/>
+        </w:rPr>
+        <w:t xml:space="preserve">ANY </w:t>
+      </w:r>
+      <w:proofErr w:type="gramStart"/>
+      <w:r>
+        <w:rPr>
+          <w:b/>
+          <w:bCs/>
+          <w:color w:val="FF0000"/>
+        </w:rPr>
+        <w:t>S</w:t>
+      </w:r>
+      <w:r>
+        <w:rPr>
+          <w:b/>
+          <w:bCs/>
+          <w:color w:val="FF0000"/>
+        </w:rPr>
+        <w:t>TONING</w:t>
       </w:r>
       <w:r>
         <w:rPr>
@@ -2045,15 +2159,7 @@
                     <w:sz w:val="14"/>
                     <w:szCs w:val="14"/>
                   </w:rPr>
-                  <w:t>and</w:t>
-                </w:r>
-                <w:r>
-                  <w:rPr>
-                    <w:color w:val="FFFFFF" w:themeColor="background1"/>
-                    <w:sz w:val="14"/>
-                    <w:szCs w:val="14"/>
-                  </w:rPr>
-                  <w:t xml:space="preserve"> </w:t>
+                  <w:t xml:space="preserve">and </w:t>
                 </w:r>
                 <w:r>
                   <w:rPr>

</xml_diff>